<commit_message>
Update Oficio Terrenos CEDIF 2.docx
</commit_message>
<xml_diff>
--- a/OFICIOS EDUCACION Y SOCIAL/Oficio Terrenos CEDIF 2.docx
+++ b/OFICIOS EDUCACION Y SOCIAL/Oficio Terrenos CEDIF 2.docx
@@ -15,11 +15,9 @@
       <w:r>
         <w:t xml:space="preserve"> de </w:t>
       </w:r>
-      <w:proofErr w:type="gramStart"/>
       <w:r>
         <w:t>Junio</w:t>
       </w:r>
-      <w:proofErr w:type="gramEnd"/>
       <w:r>
         <w:t xml:space="preserve"> </w:t>
       </w:r>
@@ -47,18 +45,8 @@
           <w:b/>
           <w:bCs/>
         </w:rPr>
-        <w:t xml:space="preserve">OFICIO </w:t>
+        <w:t>OFICIO N°</w:t>
       </w:r>
-      <w:proofErr w:type="spellStart"/>
-      <w:proofErr w:type="gramStart"/>
-      <w:r>
-        <w:rPr>
-          <w:b/>
-          <w:bCs/>
-        </w:rPr>
-        <w:t>N°</w:t>
-      </w:r>
-      <w:proofErr w:type="spellEnd"/>
       <w:r>
         <w:rPr>
           <w:b/>
@@ -79,15 +67,7 @@
           <w:b/>
           <w:bCs/>
         </w:rPr>
-        <w:t>.GR.APURIMAC</w:t>
-      </w:r>
-      <w:proofErr w:type="gramEnd"/>
-      <w:r>
-        <w:rPr>
-          <w:b/>
-          <w:bCs/>
-        </w:rPr>
-        <w:t>-GG/ORFEI</w:t>
+        <w:t>.GR.APURIMAC-GG/ORFEI</w:t>
       </w:r>
     </w:p>
     <w:p>
@@ -255,23 +235,7 @@
           <w:b/>
           <w:bCs/>
         </w:rPr>
-        <w:t xml:space="preserve">INFORME </w:t>
-      </w:r>
-      <w:proofErr w:type="spellStart"/>
-      <w:r>
-        <w:rPr>
-          <w:b/>
-          <w:bCs/>
-        </w:rPr>
-        <w:t>N°</w:t>
-      </w:r>
-      <w:proofErr w:type="spellEnd"/>
-      <w:r>
-        <w:rPr>
-          <w:b/>
-          <w:bCs/>
-        </w:rPr>
-        <w:t xml:space="preserve"> </w:t>
+        <w:t xml:space="preserve">INFORME N° </w:t>
       </w:r>
       <w:r>
         <w:rPr>
@@ -292,23 +256,7 @@
           <w:b/>
           <w:bCs/>
         </w:rPr>
-        <w:t>-2020-</w:t>
-      </w:r>
-      <w:proofErr w:type="gramStart"/>
-      <w:r>
-        <w:rPr>
-          <w:b/>
-          <w:bCs/>
-        </w:rPr>
-        <w:t>GR.APURIMAC</w:t>
-      </w:r>
-      <w:proofErr w:type="gramEnd"/>
-      <w:r>
-        <w:rPr>
-          <w:b/>
-          <w:bCs/>
-        </w:rPr>
-        <w:t>/GG-ORFEI/YRH</w:t>
+        <w:t>-2020-GR.APURIMAC/GG-ORFEI/YRH</w:t>
       </w:r>
     </w:p>
     <w:p>
@@ -331,7 +279,13 @@
         <w:jc w:val="both"/>
       </w:pPr>
       <w:r>
-        <w:t>Mediante el presente me dirijo a usted, para expresarle mi cordial saludo y a la vez poner de su conocimiento que el Gobierno Regional de Apurímac, a través de la Oficina Regional de Formulación y Evaluación de Inversiones —ORFEI, viene formulando el PI: “</w:t>
+        <w:t xml:space="preserve">Mediante el presente me dirijo a usted, para expresarle mi cordial saludo y </w:t>
+      </w:r>
+      <w:r>
+        <w:t>manifestarle como es de su pleno conocimiento,</w:t>
+      </w:r>
+      <w:r>
+        <w:t xml:space="preserve"> el Gobierno Regional de Apurímac, a través de la Oficina Regional de Formulación y Evaluación de Inversiones —ORFEI, viene formulando el PI: “</w:t>
       </w:r>
       <w:r>
         <w:t>MEJORAMIENTO DE LOS CENTROS BASE DE DESARROLLO INTEGRAL DE LA FAMILIA EN LOS DISTRITOS DE TAMBURCO, CURAHUASI Y SAN JERÓNIMO DEL DEPARTAMENTO DE APURIMAC</w:t>
@@ -357,26 +311,77 @@
         <w:t xml:space="preserve">Así mismo se pone en su conocimiento que con fecha 26 de Junio se cursó el </w:t>
       </w:r>
       <w:r>
-        <w:t xml:space="preserve">OFICIO MULTIPLE </w:t>
-      </w:r>
-      <w:proofErr w:type="spellStart"/>
-      <w:r>
-        <w:t>N°</w:t>
-      </w:r>
-      <w:proofErr w:type="spellEnd"/>
-      <w:r>
-        <w:t xml:space="preserve"> 006-</w:t>
-      </w:r>
-      <w:proofErr w:type="gramStart"/>
-      <w:r>
-        <w:t>2020.GR.APURIMAC</w:t>
-      </w:r>
-      <w:proofErr w:type="gramEnd"/>
-      <w:r>
-        <w:t xml:space="preserve">-GG/ORFEI </w:t>
+        <w:t xml:space="preserve">OFICIO MULTIPLE N° 006-2020.GR.APURIMAC-GG/ORFEI </w:t>
       </w:r>
       <w:r>
-        <w:t xml:space="preserve">a los correos electrónicos oficiales de sus respectivas instituciones, en dicho oficio se peticiona que se ponga a disposición terrenos para la formulación del proyecto mencionado, no teniendo respuesta a la fecha se REITERA dicho pedido, teniendo como plazo máximo el martes 21 de Julio. De no disponer los terrenos requeridos el proyecto no podrá seguir el cronograma establecido debiendo paralizarse. </w:t>
+        <w:t xml:space="preserve">a los correos electrónicos oficiales de sus respectivas instituciones, en dicho oficio se peticiona que se ponga a disposición terrenos para la formulación del proyecto mencionado, no teniendo respuesta a la fecha </w:t>
+      </w:r>
+      <w:r>
+        <w:rPr>
+          <w:b/>
+          <w:bCs/>
+          <w:u w:val="single"/>
+        </w:rPr>
+        <w:t>SE</w:t>
+      </w:r>
+      <w:r>
+        <w:rPr>
+          <w:b/>
+          <w:bCs/>
+          <w:u w:val="single"/>
+        </w:rPr>
+        <w:t xml:space="preserve"> REITERA </w:t>
+      </w:r>
+      <w:r>
+        <w:rPr>
+          <w:b/>
+          <w:bCs/>
+          <w:u w:val="single"/>
+        </w:rPr>
+        <w:t>CON CARÁCTER DE MUY URGENTE DICHO PEDIDO</w:t>
+      </w:r>
+      <w:r>
+        <w:t xml:space="preserve">, teniendo como </w:t>
+      </w:r>
+      <w:r>
+        <w:rPr>
+          <w:b/>
+          <w:bCs/>
+        </w:rPr>
+        <w:t>plazo máximo el martes 21 de Julio</w:t>
+      </w:r>
+      <w:r>
+        <w:t>. De no</w:t>
+      </w:r>
+      <w:r>
+        <w:t xml:space="preserve"> respuesta de su autoridad concerniente al terreno</w:t>
+      </w:r>
+      <w:r>
+        <w:t xml:space="preserve"> requerido</w:t>
+      </w:r>
+      <w:r>
+        <w:t xml:space="preserve"> para orientar al </w:t>
+      </w:r>
+      <w:r>
+        <w:t xml:space="preserve"> proyecto</w:t>
+      </w:r>
+      <w:r>
+        <w:t xml:space="preserve">, el proceso de la formulación del estudio </w:t>
+      </w:r>
+      <w:r>
+        <w:t xml:space="preserve">podrá seguir el cronograma establecido </w:t>
+      </w:r>
+      <w:r>
+        <w:t xml:space="preserve">hecho que conllevará </w:t>
+      </w:r>
+      <w:r>
+        <w:t>paralizar</w:t>
+      </w:r>
+      <w:r>
+        <w:t xml:space="preserve"> dicha acción.</w:t>
+      </w:r>
+      <w:r>
+        <w:t xml:space="preserve"> </w:t>
       </w:r>
     </w:p>
     <w:p>
@@ -384,13 +389,11 @@
         <w:jc w:val="both"/>
       </w:pPr>
       <w:r>
-        <w:t>Seguro de contar con su gentil atención al presente, aprovecho la ocasión para expresarle las muestras de mi especial consideración y estima personal</w:t>
+        <w:t xml:space="preserve">Sin otro en particular, estando seguro de la atención prioritaria que le brinda a la presente, es </w:t>
       </w:r>
-    </w:p>
-    <w:p>
-      <w:pPr>
-        <w:jc w:val="both"/>
-      </w:pPr>
+      <w:r>
+        <w:t>ocasión para expresarle las muestras de mi especial consideración y estima personal</w:t>
+      </w:r>
     </w:p>
     <w:p>
       <w:pPr>
@@ -417,7 +420,6 @@
       <w:pPr>
         <w:jc w:val="both"/>
       </w:pPr>
-      <w:proofErr w:type="gramStart"/>
       <w:r>
         <w:t>(</w:t>
       </w:r>
@@ -425,11 +427,7 @@
         <w:t xml:space="preserve">  </w:t>
       </w:r>
       <w:r>
-        <w:t>)</w:t>
-      </w:r>
-      <w:proofErr w:type="gramEnd"/>
-      <w:r>
-        <w:t xml:space="preserve"> Folios</w:t>
+        <w:t>) Folios</w:t>
       </w:r>
     </w:p>
     <w:p>

</xml_diff>